<commit_message>
generar acta de entrega (prueba)
</commit_message>
<xml_diff>
--- a/storage/template.docx
+++ b/storage/template.docx
@@ -56,7 +56,63 @@
           <w:snapToGrid w:val="0"/>
           <w:sz w:val="24"/>
         </w:rPr>
-        <w:t xml:space="preserve">----------En la ciudad de Paraná, capital de la provincia de Entre Ríos, a los 24 días del mes de Septiembre del año 2022, siendo las ______ horas, se hace entrega en calidad de Préstamo a Personal de la Jefatura Departamental Paraná, </w:t>
+        <w:t xml:space="preserve">----------En la ciudad de Paraná, capital de la provincia de Entre Ríos, a los </w:t>
+      </w:r>
+      <w:r>
+        <w:rPr>
+          <w:snapToGrid w:val="0"/>
+          <w:sz w:val="24"/>
+        </w:rPr>
+        <w:t>${dia}</w:t>
+      </w:r>
+      <w:r>
+        <w:rPr>
+          <w:snapToGrid w:val="0"/>
+          <w:sz w:val="24"/>
+        </w:rPr>
+        <w:t xml:space="preserve"> días del mes de </w:t>
+      </w:r>
+      <w:r>
+        <w:rPr>
+          <w:snapToGrid w:val="0"/>
+          <w:sz w:val="24"/>
+        </w:rPr>
+        <w:t>${mes}</w:t>
+      </w:r>
+      <w:r>
+        <w:rPr>
+          <w:snapToGrid w:val="0"/>
+          <w:sz w:val="24"/>
+        </w:rPr>
+        <w:t xml:space="preserve"> del año</w:t>
+      </w:r>
+      <w:r>
+        <w:rPr>
+          <w:snapToGrid w:val="0"/>
+          <w:sz w:val="24"/>
+        </w:rPr>
+        <w:t xml:space="preserve"> ${anio}</w:t>
+      </w:r>
+      <w:r>
+        <w:rPr>
+          <w:snapToGrid w:val="0"/>
+          <w:sz w:val="24"/>
+        </w:rPr>
+        <w:t xml:space="preserve">, siendo las ______ horas, se hace entrega </w:t>
+      </w:r>
+      <w:r>
+        <w:rPr>
+          <w:snapToGrid w:val="0"/>
+          <w:sz w:val="24"/>
+        </w:rPr>
+        <w:t>${observaciones}a Personal de la ${destino}</w:t>
+      </w:r>
+      <w:r>
+        <w:rPr>
+          <w:snapToGrid w:val="0"/>
+          <w:sz w:val="24"/>
+        </w:rPr>
+        <w:t xml:space="preserve">, </w:t>
       </w:r>
       <w:r>
         <w:rPr>
@@ -64,7 +120,79 @@
           <w:snapToGrid w:val="0"/>
           <w:sz w:val="24"/>
         </w:rPr>
-        <w:t xml:space="preserve">UN (01) Equipo de comunicación Marca Teltronic, Modelo HTT-500, TEI 000127031710890, ISSI 1990023, DOS (02) Baterías, Serie Nº 9972607 y Serie Nº 9784972 respectivamente, UNA (01)  cuna cargadora marca Teltronic, Modelo D037101 S/N: 9772245, UN (01) Transformador 12v 5A Marca Tronik, Modelo SW1250, UN (01) Microaltavoz de mano con PTT, UNA (01) Antena R.F. y una funda con anclaje, </w:t>
+        <w:t>(${cant})</w:t>
+      </w:r>
+      <w:r>
+        <w:rPr>
+          <w:b/>
+          <w:snapToGrid w:val="0"/>
+          <w:sz w:val="24"/>
+        </w:rPr>
+        <w:t xml:space="preserve"> Equipo de comunicación Marca</w:t>
+      </w:r>
+      <w:r>
+        <w:rPr>
+          <w:b/>
+          <w:snapToGrid w:val="0"/>
+          <w:sz w:val="24"/>
+        </w:rPr>
+        <w:t xml:space="preserve"> ${marca}</w:t>
+      </w:r>
+      <w:r>
+        <w:rPr>
+          <w:b/>
+          <w:snapToGrid w:val="0"/>
+          <w:sz w:val="24"/>
+        </w:rPr>
+        <w:t xml:space="preserve">, Modelo </w:t>
+      </w:r>
+      <w:r>
+        <w:rPr>
+          <w:b/>
+          <w:snapToGrid w:val="0"/>
+          <w:sz w:val="24"/>
+        </w:rPr>
+        <w:t>${modelo}</w:t>
+      </w:r>
+      <w:r>
+        <w:rPr>
+          <w:b/>
+          <w:snapToGrid w:val="0"/>
+          <w:sz w:val="24"/>
+        </w:rPr>
+        <w:t>, TEI</w:t>
+      </w:r>
+      <w:r>
+        <w:rPr>
+          <w:b/>
+          <w:snapToGrid w:val="0"/>
+          <w:sz w:val="24"/>
+        </w:rPr>
+        <w:t xml:space="preserve"> ${tei}</w:t>
+      </w:r>
+      <w:r>
+        <w:rPr>
+          <w:b/>
+          <w:snapToGrid w:val="0"/>
+          <w:sz w:val="24"/>
+        </w:rPr>
+        <w:t>, ISSI</w:t>
+      </w:r>
+      <w:r>
+        <w:rPr>
+          <w:b/>
+          <w:snapToGrid w:val="0"/>
+          <w:sz w:val="24"/>
+        </w:rPr>
+        <w:t xml:space="preserve"> ${issi}</w:t>
+      </w:r>
+      <w:r>
+        <w:rPr>
+          <w:b/>
+          <w:snapToGrid w:val="0"/>
+          <w:sz w:val="24"/>
+        </w:rPr>
+        <w:t xml:space="preserve">, </w:t>
       </w:r>
       <w:r>
         <w:rPr>
@@ -2003,11 +2131,16 @@
   </w:style>
   <w:style w:type="character" w:default="1" w:styleId="Fuentedeprrafopredeter">
     <w:name w:val="Default Paragraph Font"/>
+    <w:uiPriority w:val="1"/>
     <w:semiHidden/>
+    <w:unhideWhenUsed/>
   </w:style>
   <w:style w:type="table" w:default="1" w:styleId="Tablanormal">
     <w:name w:val="Normal Table"/>
+    <w:uiPriority w:val="99"/>
     <w:semiHidden/>
+    <w:unhideWhenUsed/>
+    <w:qFormat/>
     <w:tblPr>
       <w:tblInd w:w="0" w:type="dxa"/>
       <w:tblCellMar>
@@ -2022,6 +2155,7 @@
     <w:name w:val="No List"/>
     <w:uiPriority w:val="99"/>
     <w:semiHidden/>
+    <w:unhideWhenUsed/>
   </w:style>
   <w:style w:type="paragraph" w:customStyle="1" w:styleId="Style1">
     <w:name w:val="Style1"/>

</xml_diff>